<commit_message>
Second commit page 66
</commit_message>
<xml_diff>
--- a/Terminal code Pinterested 12-21-22.docx
+++ b/Terminal code Pinterested 12-21-22.docx
@@ -876,10 +876,15 @@
         <w:pStyle w:val="Normal"/>
         <w:bidi w:val="0"/>
         <w:jc w:val="left"/>
-        <w:rPr/>
-      </w:pPr>
-      <w:r>
-        <w:rPr/>
+        <w:rPr>
+          <w:highlight w:val="none"/>
+          <w:shd w:fill="FFDBB6" w:val="clear"/>
+        </w:rPr>
+      </w:pPr>
+      <w:r>
+        <w:rPr>
+          <w:shd w:fill="FFDBB6" w:val="clear"/>
+        </w:rPr>
         <w:t>mike@mike-SEi:~/pinterested$ git config --global user.name Mike-Ward-773</w:t>
       </w:r>
     </w:p>
@@ -888,10 +893,15 @@
         <w:pStyle w:val="Normal"/>
         <w:bidi w:val="0"/>
         <w:jc w:val="left"/>
-        <w:rPr/>
-      </w:pPr>
-      <w:r>
-        <w:rPr/>
+        <w:rPr>
+          <w:highlight w:val="none"/>
+          <w:shd w:fill="FFDBB6" w:val="clear"/>
+        </w:rPr>
+      </w:pPr>
+      <w:r>
+        <w:rPr>
+          <w:shd w:fill="FFDBB6" w:val="clear"/>
+        </w:rPr>
         <w:t>mike@mike-SEi:~/pinterested$ git config --global user.email michaelward773@gmail.com</w:t>
       </w:r>
     </w:p>
@@ -900,10 +910,15 @@
         <w:pStyle w:val="Normal"/>
         <w:bidi w:val="0"/>
         <w:jc w:val="left"/>
-        <w:rPr/>
-      </w:pPr>
-      <w:r>
-        <w:rPr/>
+        <w:rPr>
+          <w:highlight w:val="none"/>
+          <w:shd w:fill="FFDBB6" w:val="clear"/>
+        </w:rPr>
+      </w:pPr>
+      <w:r>
+        <w:rPr>
+          <w:shd w:fill="FFDBB6" w:val="clear"/>
+        </w:rPr>
         <w:t>mike@mike-SEi:~/pinterested$ git config --global push.default matching</w:t>
       </w:r>
     </w:p>
@@ -912,10 +927,15 @@
         <w:pStyle w:val="Normal"/>
         <w:bidi w:val="0"/>
         <w:jc w:val="left"/>
-        <w:rPr/>
-      </w:pPr>
-      <w:r>
-        <w:rPr/>
+        <w:rPr>
+          <w:highlight w:val="none"/>
+          <w:shd w:fill="FFDBB6" w:val="clear"/>
+        </w:rPr>
+      </w:pPr>
+      <w:r>
+        <w:rPr>
+          <w:shd w:fill="FFDBB6" w:val="clear"/>
+        </w:rPr>
         <w:t>mike@mike-SEi:~/pinterested$ git config --global alias.co checkout</w:t>
       </w:r>
     </w:p>
@@ -924,10 +944,15 @@
         <w:pStyle w:val="Normal"/>
         <w:bidi w:val="0"/>
         <w:jc w:val="left"/>
-        <w:rPr/>
-      </w:pPr>
-      <w:r>
-        <w:rPr/>
+        <w:rPr>
+          <w:highlight w:val="none"/>
+          <w:shd w:fill="FFDBB6" w:val="clear"/>
+        </w:rPr>
+      </w:pPr>
+      <w:r>
+        <w:rPr>
+          <w:shd w:fill="FFDBB6" w:val="clear"/>
+        </w:rPr>
         <w:t>mike@mike-SEi:~/pinterested$ git init</w:t>
       </w:r>
     </w:p>
@@ -936,10 +961,15 @@
         <w:pStyle w:val="Normal"/>
         <w:bidi w:val="0"/>
         <w:jc w:val="left"/>
-        <w:rPr/>
-      </w:pPr>
-      <w:r>
-        <w:rPr/>
+        <w:rPr>
+          <w:highlight w:val="none"/>
+          <w:shd w:fill="FFDBB6" w:val="clear"/>
+        </w:rPr>
+      </w:pPr>
+      <w:r>
+        <w:rPr>
+          <w:shd w:fill="FFDBB6" w:val="clear"/>
+        </w:rPr>
         <w:t>Reinitialized existing Git repository in /home/mike/pinterested/.git/</w:t>
       </w:r>
     </w:p>
@@ -948,10 +978,15 @@
         <w:pStyle w:val="Normal"/>
         <w:bidi w:val="0"/>
         <w:jc w:val="left"/>
-        <w:rPr/>
-      </w:pPr>
-      <w:r>
-        <w:rPr/>
+        <w:rPr>
+          <w:highlight w:val="none"/>
+          <w:shd w:fill="FFDBB6" w:val="clear"/>
+        </w:rPr>
+      </w:pPr>
+      <w:r>
+        <w:rPr>
+          <w:shd w:fill="FFDBB6" w:val="clear"/>
+        </w:rPr>
         <w:t>mike@mike-SEi:~/pinterested$ git add .</w:t>
       </w:r>
     </w:p>
@@ -960,10 +995,15 @@
         <w:pStyle w:val="Normal"/>
         <w:bidi w:val="0"/>
         <w:jc w:val="left"/>
-        <w:rPr/>
-      </w:pPr>
-      <w:r>
-        <w:rPr/>
+        <w:rPr>
+          <w:highlight w:val="none"/>
+          <w:shd w:fill="FFDBB6" w:val="clear"/>
+        </w:rPr>
+      </w:pPr>
+      <w:r>
+        <w:rPr>
+          <w:shd w:fill="FFDBB6" w:val="clear"/>
+        </w:rPr>
         <w:t>mike@mike-SEi:~/pinterested$ git commit -am "initial commit"</w:t>
       </w:r>
     </w:p>
@@ -972,10 +1012,15 @@
         <w:pStyle w:val="Normal"/>
         <w:bidi w:val="0"/>
         <w:jc w:val="left"/>
-        <w:rPr/>
-      </w:pPr>
-      <w:r>
-        <w:rPr/>
+        <w:rPr>
+          <w:highlight w:val="none"/>
+          <w:shd w:fill="FFDBB6" w:val="clear"/>
+        </w:rPr>
+      </w:pPr>
+      <w:r>
+        <w:rPr>
+          <w:shd w:fill="FFDBB6" w:val="clear"/>
+        </w:rPr>
         <w:t>[main (root-commit) 192e866] initial commit</w:t>
       </w:r>
     </w:p>
@@ -2387,6 +2432,303 @@
       </w:pPr>
       <w:r>
         <w:rPr/>
+      </w:r>
+    </w:p>
+    <w:p>
+      <w:pPr>
+        <w:pStyle w:val="Normal"/>
+        <w:bidi w:val="0"/>
+        <w:jc w:val="left"/>
+        <w:rPr>
+          <w:highlight w:val="none"/>
+          <w:shd w:fill="FFFF00" w:val="clear"/>
+        </w:rPr>
+      </w:pPr>
+      <w:r>
+        <w:rPr>
+          <w:shd w:fill="FFFF00" w:val="clear"/>
+        </w:rPr>
+        <w:t>Page 49 John Elder book on Ruby on Rails – the code comes from Github – this code below comes from the folloing github page for creating the repository</w:t>
+      </w:r>
+    </w:p>
+    <w:p>
+      <w:pPr>
+        <w:pStyle w:val="Normal"/>
+        <w:bidi w:val="0"/>
+        <w:jc w:val="left"/>
+        <w:rPr/>
+      </w:pPr>
+      <w:r>
+        <w:rPr>
+          <w:rStyle w:val="InternetLink"/>
+          <w:shd w:fill="FFFF00" w:val="clear"/>
+        </w:rPr>
+        <w:t>https://github.com/Mike-Ward-773/Pinterested_John_Elder_book</w:t>
+      </w:r>
+    </w:p>
+    <w:p>
+      <w:pPr>
+        <w:pStyle w:val="Normal"/>
+        <w:bidi w:val="0"/>
+        <w:jc w:val="left"/>
+        <w:rPr>
+          <w:highlight w:val="none"/>
+          <w:shd w:fill="FFFF00" w:val="clear"/>
+        </w:rPr>
+      </w:pPr>
+      <w:r>
+        <w:rPr>
+          <w:shd w:fill="FFFF00" w:val="clear"/>
+        </w:rPr>
+        <w:t>I selected the option to push an existing repository as follows based on what John Elder had done in his book:</w:t>
+      </w:r>
+    </w:p>
+    <w:p>
+      <w:pPr>
+        <w:pStyle w:val="Normal"/>
+        <w:bidi w:val="0"/>
+        <w:jc w:val="left"/>
+        <w:rPr>
+          <w:highlight w:val="none"/>
+          <w:shd w:fill="FFDBB6" w:val="clear"/>
+        </w:rPr>
+      </w:pPr>
+      <w:r>
+        <w:rPr>
+          <w:shd w:fill="FFDBB6" w:val="clear"/>
+        </w:rPr>
+        <w:t>…</w:t>
+      </w:r>
+      <w:r>
+        <w:rPr>
+          <w:shd w:fill="FFDBB6" w:val="clear"/>
+        </w:rPr>
+        <w:t>or push an existing repository from the command line</w:t>
+      </w:r>
+    </w:p>
+    <w:p>
+      <w:pPr>
+        <w:pStyle w:val="Normal"/>
+        <w:bidi w:val="0"/>
+        <w:jc w:val="left"/>
+        <w:rPr>
+          <w:highlight w:val="none"/>
+          <w:shd w:fill="FFDBB6" w:val="clear"/>
+        </w:rPr>
+      </w:pPr>
+      <w:r>
+        <w:rPr>
+          <w:shd w:fill="FFDBB6" w:val="clear"/>
+        </w:rPr>
+        <w:t>git remote add origin https://github.com/Mike-Ward-773/Pinterested_John_Elder_book.git</w:t>
+      </w:r>
+    </w:p>
+    <w:p>
+      <w:pPr>
+        <w:pStyle w:val="Normal"/>
+        <w:bidi w:val="0"/>
+        <w:jc w:val="left"/>
+        <w:rPr>
+          <w:highlight w:val="none"/>
+          <w:shd w:fill="FFDBB6" w:val="clear"/>
+        </w:rPr>
+      </w:pPr>
+      <w:r>
+        <w:rPr>
+          <w:shd w:fill="FFDBB6" w:val="clear"/>
+        </w:rPr>
+        <w:t>git branch -M main</w:t>
+      </w:r>
+    </w:p>
+    <w:p>
+      <w:pPr>
+        <w:pStyle w:val="Normal"/>
+        <w:bidi w:val="0"/>
+        <w:jc w:val="left"/>
+        <w:rPr>
+          <w:highlight w:val="none"/>
+          <w:shd w:fill="FFDBB6" w:val="clear"/>
+        </w:rPr>
+      </w:pPr>
+      <w:r>
+        <w:rPr>
+          <w:shd w:fill="FFDBB6" w:val="clear"/>
+        </w:rPr>
+        <w:t>git push -u origin main</w:t>
+      </w:r>
+    </w:p>
+    <w:p>
+      <w:pPr>
+        <w:pStyle w:val="Normal"/>
+        <w:bidi w:val="0"/>
+        <w:jc w:val="left"/>
+        <w:rPr>
+          <w:highlight w:val="none"/>
+          <w:shd w:fill="FFFF00" w:val="clear"/>
+        </w:rPr>
+      </w:pPr>
+      <w:r>
+        <w:rPr>
+          <w:shd w:fill="FFFF00" w:val="clear"/>
+        </w:rPr>
+      </w:r>
+    </w:p>
+    <w:p>
+      <w:pPr>
+        <w:pStyle w:val="Normal"/>
+        <w:bidi w:val="0"/>
+        <w:jc w:val="left"/>
+        <w:rPr>
+          <w:highlight w:val="none"/>
+          <w:shd w:fill="FFFF00" w:val="clear"/>
+        </w:rPr>
+      </w:pPr>
+      <w:r>
+        <w:rPr>
+          <w:shd w:fill="FFFF00" w:val="clear"/>
+        </w:rPr>
+        <w:t>Terminal code is below:</w:t>
+      </w:r>
+    </w:p>
+    <w:p>
+      <w:pPr>
+        <w:pStyle w:val="Normal"/>
+        <w:bidi w:val="0"/>
+        <w:jc w:val="left"/>
+        <w:rPr/>
+      </w:pPr>
+      <w:r>
+        <w:rPr/>
+        <w:t>mike@mike-SEi:~/pinterested$ git remote add origin https://github.com/Mike-Ward-773/Pinterested_John_Elder_book.git</w:t>
+      </w:r>
+    </w:p>
+    <w:p>
+      <w:pPr>
+        <w:pStyle w:val="Normal"/>
+        <w:bidi w:val="0"/>
+        <w:jc w:val="left"/>
+        <w:rPr/>
+      </w:pPr>
+      <w:r>
+        <w:rPr/>
+        <w:t>mike@mike-SEi:~/pinterested$ git branch -M main</w:t>
+      </w:r>
+    </w:p>
+    <w:p>
+      <w:pPr>
+        <w:pStyle w:val="Normal"/>
+        <w:bidi w:val="0"/>
+        <w:jc w:val="left"/>
+        <w:rPr/>
+      </w:pPr>
+      <w:r>
+        <w:rPr/>
+        <w:t>mike@mike-SEi:~/pinterested$ git push -u origin main</w:t>
+      </w:r>
+    </w:p>
+    <w:p>
+      <w:pPr>
+        <w:pStyle w:val="Normal"/>
+        <w:bidi w:val="0"/>
+        <w:jc w:val="left"/>
+        <w:rPr/>
+      </w:pPr>
+      <w:r>
+        <w:rPr/>
+        <w:t>Username for 'https://github.com': Mike-Ward-773</w:t>
+      </w:r>
+    </w:p>
+    <w:p>
+      <w:pPr>
+        <w:pStyle w:val="Normal"/>
+        <w:bidi w:val="0"/>
+        <w:jc w:val="left"/>
+        <w:rPr/>
+      </w:pPr>
+      <w:r>
+        <w:rPr/>
+        <w:t xml:space="preserve">Password for 'https://Mike-Ward-773@github.com': </w:t>
+      </w:r>
+    </w:p>
+    <w:p>
+      <w:pPr>
+        <w:pStyle w:val="Normal"/>
+        <w:bidi w:val="0"/>
+        <w:jc w:val="left"/>
+        <w:rPr/>
+      </w:pPr>
+      <w:r>
+        <w:rPr/>
+        <w:t>remote: Support for password authentication was removed on August 13, 2021.</w:t>
+      </w:r>
+    </w:p>
+    <w:p>
+      <w:pPr>
+        <w:pStyle w:val="Normal"/>
+        <w:bidi w:val="0"/>
+        <w:jc w:val="left"/>
+        <w:rPr/>
+      </w:pPr>
+      <w:r>
+        <w:rPr/>
+        <w:t>remote: Please see https://docs.github.com/en/get-started/getting-started-with-git/about-remote-repositories#cloning-with-https-urls for information on currently recommended modes of authentication.</w:t>
+      </w:r>
+    </w:p>
+    <w:p>
+      <w:pPr>
+        <w:pStyle w:val="Normal"/>
+        <w:bidi w:val="0"/>
+        <w:jc w:val="left"/>
+        <w:rPr>
+          <w:highlight w:val="none"/>
+          <w:shd w:fill="FF972F" w:val="clear"/>
+        </w:rPr>
+      </w:pPr>
+      <w:r>
+        <w:rPr>
+          <w:shd w:fill="FF972F" w:val="clear"/>
+        </w:rPr>
+        <w:t>fatal: Authentication failed for 'https://github.com/Mike-Ward-773/Pinterested_John_Elder_book.git/'</w:t>
+      </w:r>
+    </w:p>
+    <w:p>
+      <w:pPr>
+        <w:pStyle w:val="Normal"/>
+        <w:bidi w:val="0"/>
+        <w:jc w:val="left"/>
+        <w:rPr/>
+      </w:pPr>
+      <w:r>
+        <w:rPr/>
+        <w:t xml:space="preserve">mike@mike-SEi:~/pinterested$ </w:t>
+      </w:r>
+    </w:p>
+    <w:p>
+      <w:pPr>
+        <w:pStyle w:val="Normal"/>
+        <w:bidi w:val="0"/>
+        <w:jc w:val="left"/>
+        <w:rPr/>
+      </w:pPr>
+      <w:r>
+        <w:rPr/>
+      </w:r>
+    </w:p>
+    <w:p>
+      <w:pPr>
+        <w:pStyle w:val="Normal"/>
+        <w:bidi w:val="0"/>
+        <w:jc w:val="left"/>
+        <w:rPr>
+          <w:highlight w:val="none"/>
+          <w:shd w:fill="FFFF00" w:val="clear"/>
+        </w:rPr>
+      </w:pPr>
+      <w:r>
+        <w:rPr>
+          <w:shd w:fill="FFFF00" w:val="clear"/>
+        </w:rPr>
+        <w:t>I worked around this – the comments are on Cherrytree + how to push it to Github from Atom</w:t>
       </w:r>
     </w:p>
     <w:p>
@@ -2418,6 +2760,7 @@
       <w:pgNumType w:fmt="decimal"/>
       <w:formProt w:val="false"/>
       <w:textDirection w:val="lrTb"/>
+      <w:docGrid w:type="default" w:linePitch="100" w:charSpace="0"/>
     </w:sectPr>
   </w:body>
 </w:document>
@@ -2437,7 +2780,6 @@
     </w:rPrDefault>
     <w:pPrDefault>
       <w:pPr>
-        <w:widowControl/>
         <w:suppressAutoHyphens w:val="true"/>
       </w:pPr>
     </w:pPrDefault>
@@ -2447,7 +2789,10 @@
     <w:qFormat/>
     <w:pPr>
       <w:widowControl/>
+      <w:suppressAutoHyphens w:val="true"/>
       <w:bidi w:val="0"/>
+      <w:spacing w:before="0" w:after="0"/>
+      <w:jc w:val="left"/>
     </w:pPr>
     <w:rPr>
       <w:rFonts w:ascii="Liberation Serif" w:hAnsi="Liberation Serif" w:eastAsia="Noto Serif CJK SC" w:cs="Lohit Devanagari"/>
@@ -2456,6 +2801,14 @@
       <w:sz w:val="24"/>
       <w:szCs w:val="24"/>
       <w:lang w:val="en-US" w:eastAsia="zh-CN" w:bidi="hi-IN"/>
+    </w:rPr>
+  </w:style>
+  <w:style w:type="character" w:styleId="InternetLink">
+    <w:name w:val="Hyperlink"/>
+    <w:rPr>
+      <w:color w:val="000080"/>
+      <w:u w:val="single"/>
+      <w:lang w:val="zxx" w:eastAsia="zxx" w:bidi="zxx"/>
     </w:rPr>
   </w:style>
   <w:style w:type="paragraph" w:styleId="Heading">

</xml_diff>